<commit_message>
Relatório de Progresso - Xtext
</commit_message>
<xml_diff>
--- a/Relatório de Progresso.docx
+++ b/Relatório de Progresso.docx
@@ -9,6 +9,8 @@
           <w:rFonts w:ascii="Arial" w:hAnsi="Arial" w:cs="Arial"/>
         </w:rPr>
       </w:pPr>
+      <w:bookmarkStart w:id="0" w:name="_GoBack"/>
+      <w:bookmarkEnd w:id="0"/>
       <w:proofErr w:type="spellStart"/>
       <w:r>
         <w:rPr>
@@ -472,7 +474,6 @@
         <w:rPr>
           <w:rFonts w:ascii="Arial" w:hAnsi="Arial" w:cs="Arial"/>
           <w:color w:val="000000"/>
-          <w:lang w:val="en-US"/>
         </w:rPr>
       </w:pPr>
       <w:r>
@@ -481,8 +482,6 @@
         </w:rPr>
         <w:tab/>
       </w:r>
-      <w:bookmarkStart w:id="0" w:name="_GoBack"/>
-      <w:bookmarkEnd w:id="0"/>
     </w:p>
     <w:p>
       <w:pPr>
@@ -497,7 +496,6 @@
         <w:rPr>
           <w:rFonts w:ascii="Arial" w:hAnsi="Arial" w:cs="Arial"/>
           <w:color w:val="000000"/>
-          <w:lang w:val="en-US"/>
         </w:rPr>
         <w:tab/>
       </w:r>

</xml_diff>